<commit_message>
updated report task 1
</commit_message>
<xml_diff>
--- a/Task 1 - App summary.docx
+++ b/Task 1 - App summary.docx
@@ -17,15 +17,321 @@
     </w:p>
     <w:p>
       <w:r>
-        <w:t xml:space="preserve">This project delivers a Django-based web application built using Python 3, aimed at tracking and managing software bugs in a team setting. Developed with an agile mindset, it incorporates secure authentication, dynamic UI </w:t>
-      </w:r>
+        <w:t xml:space="preserve">This </w:t>
+      </w:r>
+      <w:r>
+        <w:t xml:space="preserve">Django-based web application </w:t>
+      </w:r>
+      <w:r>
+        <w:t xml:space="preserve">is </w:t>
+      </w:r>
+      <w:r>
+        <w:t>built using</w:t>
+      </w:r>
+      <w:r>
+        <w:t xml:space="preserve"> Django</w:t>
+      </w:r>
+      <w:r>
+        <w:t>,</w:t>
+      </w:r>
+      <w:r>
+        <w:t xml:space="preserve"> with the purpose of logging and managing bugs for a software development team,</w:t>
+      </w:r>
+      <w:r>
+        <w:t xml:space="preserve"> </w:t>
+      </w:r>
+      <w:r>
+        <w:t>d</w:t>
+      </w:r>
+      <w:r>
+        <w:t>eveloped with</w:t>
+      </w:r>
+      <w:r>
+        <w:t xml:space="preserve"> an agile workflow.</w:t>
+      </w:r>
+      <w:r>
+        <w:t xml:space="preserve"> </w:t>
+      </w:r>
+    </w:p>
+    <w:p>
+      <w:pPr>
+        <w:pStyle w:val="Body"/>
+      </w:pPr>
+    </w:p>
+    <w:p>
+      <w:pPr>
+        <w:pStyle w:val="Heading2"/>
+      </w:pPr>
+      <w:r>
+        <w:t>Problem Statement &amp; Scope</w:t>
+      </w:r>
+    </w:p>
+    <w:p>
+      <w:pPr>
+        <w:pStyle w:val="Body"/>
+      </w:pPr>
+    </w:p>
+    <w:p>
+      <w:r>
+        <w:t xml:space="preserve">Software </w:t>
+      </w:r>
+      <w:r>
+        <w:t xml:space="preserve">development teams need </w:t>
+      </w:r>
+      <w:r>
+        <w:t>to track and manage application bugs</w:t>
+      </w:r>
+      <w:r>
+        <w:t xml:space="preserve"> on a simple lightweight platform, which</w:t>
+      </w:r>
+      <w:r>
+        <w:t xml:space="preserve"> </w:t>
+      </w:r>
+      <w:r>
+        <w:t>t</w:t>
+      </w:r>
+      <w:r>
+        <w:t xml:space="preserve">his application </w:t>
+      </w:r>
+      <w:r>
+        <w:t xml:space="preserve">resolves </w:t>
+      </w:r>
+      <w:r>
+        <w:t xml:space="preserve">by offering a simplified internal system. It supports the needs of developers, analysts, designers, and managers within an </w:t>
+      </w:r>
+      <w:r>
+        <w:t>organization by providing the functionality to</w:t>
+      </w:r>
+      <w:r>
+        <w:t xml:space="preserve"> report, assignment</w:t>
+      </w:r>
+      <w:r>
+        <w:t xml:space="preserve"> </w:t>
+      </w:r>
+      <w:r>
+        <w:t>and</w:t>
+      </w:r>
+      <w:r>
+        <w:t xml:space="preserve"> complete software application bugs</w:t>
+      </w:r>
+      <w:r>
+        <w:t>.</w:t>
+      </w:r>
+    </w:p>
+    <w:p/>
+    <w:p>
+      <w:r>
+        <w:t>The scope includes</w:t>
+      </w:r>
+      <w:r>
+        <w:t xml:space="preserve"> s</w:t>
+      </w:r>
+      <w:r>
+        <w:t>ecure user registration, login, and logout.</w:t>
+      </w:r>
+      <w:r>
+        <w:t xml:space="preserve"> </w:t>
+      </w:r>
+      <w:r>
+        <w:t>Bug creation, editing, completion, and closure workflows.</w:t>
+      </w:r>
+      <w:r>
+        <w:t xml:space="preserve"> </w:t>
+      </w:r>
+      <w:r>
+        <w:t>Role-based access to restrict certain features.</w:t>
+      </w:r>
+      <w:r>
+        <w:t xml:space="preserve"> </w:t>
+      </w:r>
+      <w:r>
+        <w:t>Dashboard views filtered b</w:t>
+      </w:r>
+      <w:r>
+        <w:t xml:space="preserve">y </w:t>
+      </w:r>
+      <w:r>
+        <w:t>date.</w:t>
+      </w:r>
+    </w:p>
+    <w:p>
+      <w:pPr>
+        <w:pStyle w:val="Body"/>
+      </w:pPr>
+    </w:p>
+    <w:p>
+      <w:pPr>
+        <w:pStyle w:val="Heading2"/>
+      </w:pPr>
+      <w:r>
+        <w:rPr>
+          <w:lang w:val="de-DE"/>
+        </w:rPr>
+        <w:t>System Design</w:t>
+      </w:r>
+    </w:p>
+    <w:p>
+      <w:pPr>
+        <w:pStyle w:val="Body"/>
+      </w:pPr>
+    </w:p>
+    <w:p>
+      <w:r>
+        <w:t>The project uses Django</w:t>
+      </w:r>
+      <w:r>
+        <w:rPr>
+          <w:rtl/>
+        </w:rPr>
+        <w:t>’</w:t>
+      </w:r>
+      <w:r>
+        <w:t xml:space="preserve">s ORM </w:t>
+      </w:r>
+      <w:r>
+        <w:t xml:space="preserve">for all </w:t>
+      </w:r>
+      <w:proofErr w:type="gramStart"/>
+      <w:r>
+        <w:t>functionality</w:t>
+      </w:r>
+      <w:proofErr w:type="gramEnd"/>
+      <w:r>
+        <w:t xml:space="preserve">. The application </w:t>
+      </w:r>
+      <w:r>
+        <w:t xml:space="preserve">uses </w:t>
+      </w:r>
+      <w:r>
+        <w:t>two primary models:</w:t>
+      </w:r>
+    </w:p>
+    <w:p/>
+    <w:p>
       <w:proofErr w:type="spellStart"/>
       <w:r>
+        <w:t>CustomUser</w:t>
+      </w:r>
+      <w:proofErr w:type="spellEnd"/>
+      <w:r>
+        <w:t>: Inherits from Django</w:t>
+      </w:r>
+      <w:r>
+        <w:rPr>
+          <w:rtl/>
+        </w:rPr>
+        <w:t>’</w:t>
+      </w:r>
+      <w:r>
+        <w:t xml:space="preserve">s </w:t>
+      </w:r>
+      <w:proofErr w:type="spellStart"/>
+      <w:r>
+        <w:t>AbstractUser</w:t>
+      </w:r>
+      <w:proofErr w:type="spellEnd"/>
+      <w:r>
+        <w:t xml:space="preserve"> and includes additional fields such as </w:t>
+      </w:r>
+      <w:proofErr w:type="spellStart"/>
+      <w:r>
+        <w:t>user_role</w:t>
+      </w:r>
+      <w:proofErr w:type="spellEnd"/>
+      <w:r>
+        <w:t xml:space="preserve">, </w:t>
+      </w:r>
+      <w:proofErr w:type="spellStart"/>
+      <w:r>
+        <w:t>team_name</w:t>
+      </w:r>
+      <w:proofErr w:type="spellEnd"/>
+      <w:r>
+        <w:t xml:space="preserve">, and </w:t>
+      </w:r>
+      <w:proofErr w:type="spellStart"/>
+      <w:r>
+        <w:t>num_bugs_assigned</w:t>
+      </w:r>
+      <w:proofErr w:type="spellEnd"/>
+      <w:r>
+        <w:t>.</w:t>
+      </w:r>
+    </w:p>
+    <w:p/>
+    <w:p>
+      <w:r>
+        <w:t xml:space="preserve">Bug: </w:t>
+      </w:r>
+      <w:r>
+        <w:t xml:space="preserve">Collects </w:t>
+      </w:r>
+      <w:r>
+        <w:t>bug details</w:t>
+      </w:r>
+      <w:r>
+        <w:t xml:space="preserve"> including </w:t>
+      </w:r>
+      <w:r>
+        <w:t xml:space="preserve">the </w:t>
+      </w:r>
+      <w:r>
+        <w:t xml:space="preserve">title, description, expected vs actual </w:t>
+      </w:r>
+      <w:proofErr w:type="spellStart"/>
+      <w:r>
         <w:t>behaviour</w:t>
       </w:r>
       <w:proofErr w:type="spellEnd"/>
       <w:r>
-        <w:t>, and an extensible data model suitable for use within software development teams of various disciplines.</w:t>
+        <w:t>, assigned user, complexity, severity,</w:t>
+      </w:r>
+      <w:r>
+        <w:t xml:space="preserve"> affected application</w:t>
+      </w:r>
+      <w:r>
+        <w:t xml:space="preserve"> and status flags.</w:t>
+      </w:r>
+    </w:p>
+    <w:p/>
+    <w:p>
+      <w:r>
+        <w:t xml:space="preserve">A one-to-many relationship exists between </w:t>
+      </w:r>
+      <w:proofErr w:type="spellStart"/>
+      <w:r>
+        <w:t>CustomUser</w:t>
+      </w:r>
+      <w:proofErr w:type="spellEnd"/>
+      <w:r>
+        <w:t xml:space="preserve"> and Bug</w:t>
+      </w:r>
+      <w:r>
+        <w:t>.</w:t>
+      </w:r>
+      <w:r>
+        <w:t xml:space="preserve"> </w:t>
+      </w:r>
+      <w:r>
+        <w:t>E</w:t>
+      </w:r>
+      <w:r>
+        <w:t xml:space="preserve">ach user </w:t>
+      </w:r>
+      <w:r>
+        <w:t>can</w:t>
+      </w:r>
+      <w:r>
+        <w:t xml:space="preserve"> be responsible for multiple bugs. A supporting ERD </w:t>
+      </w:r>
+      <w:r>
+        <w:t>diagram</w:t>
+      </w:r>
+      <w:r>
+        <w:t xml:space="preserve"> shows this</w:t>
+      </w:r>
+      <w:r>
+        <w:t>.</w:t>
       </w:r>
     </w:p>
     <w:p>
@@ -38,7 +344,7 @@
         <w:pStyle w:val="Heading2"/>
       </w:pPr>
       <w:r>
-        <w:t>Problem Statement &amp; Scope</w:t>
+        <w:t>Authentication, Access Control &amp; Views</w:t>
       </w:r>
     </w:p>
     <w:p>
@@ -48,249 +354,142 @@
     </w:p>
     <w:p>
       <w:r>
-        <w:t xml:space="preserve">Software teams frequently need lightweight tools to track and manage application bugs without the overhead of complex external platforms. This application addresses that gap by offering a simplified, internal bug tracking system. It supports the needs of developers, analysts, designers, and managers within an </w:t>
+        <w:t>The application</w:t>
+      </w:r>
+      <w:r>
+        <w:t xml:space="preserve"> uses</w:t>
+      </w:r>
+      <w:r>
+        <w:t xml:space="preserve"> Django</w:t>
+      </w:r>
+      <w:r>
+        <w:rPr>
+          <w:rtl/>
+        </w:rPr>
+        <w:t>’</w:t>
+      </w:r>
+      <w:r>
+        <w:t xml:space="preserve">s authentication </w:t>
+      </w:r>
+      <w:r>
+        <w:t xml:space="preserve">which </w:t>
+      </w:r>
+      <w:r>
+        <w:t xml:space="preserve">is </w:t>
+      </w:r>
+      <w:r>
+        <w:t xml:space="preserve">configured </w:t>
+      </w:r>
+      <w:r>
+        <w:t xml:space="preserve">further </w:t>
+      </w:r>
+      <w:r>
+        <w:t xml:space="preserve">using </w:t>
+      </w:r>
+      <w:r>
+        <w:t xml:space="preserve">custom views and forms. </w:t>
+      </w:r>
+      <w:r>
+        <w:t xml:space="preserve">Token </w:t>
+      </w:r>
+      <w:r>
+        <w:t xml:space="preserve">verification </w:t>
+      </w:r>
+      <w:r>
+        <w:t xml:space="preserve">for signup and sessions </w:t>
+      </w:r>
+      <w:r>
+        <w:t>prevent</w:t>
+      </w:r>
+      <w:r>
+        <w:t>s</w:t>
+      </w:r>
+      <w:r>
+        <w:t xml:space="preserve"> </w:t>
       </w:r>
       <w:proofErr w:type="spellStart"/>
       <w:r>
-        <w:t>organisation</w:t>
+        <w:t>unauthorised</w:t>
       </w:r>
       <w:proofErr w:type="spellEnd"/>
       <w:r>
-        <w:t>, facilitating bug reporting, assignment, and completion tracking.</w:t>
+        <w:t xml:space="preserve"> access. </w:t>
+      </w:r>
+      <w:r>
+        <w:t>U</w:t>
+      </w:r>
+      <w:r>
+        <w:t xml:space="preserve">sers are redirected to the dashboard </w:t>
+      </w:r>
+      <w:r>
+        <w:t xml:space="preserve">after a successful login </w:t>
+      </w:r>
+      <w:r>
+        <w:t>where they can manage their assigned bugs.</w:t>
       </w:r>
     </w:p>
     <w:p/>
     <w:p>
       <w:r>
-        <w:t>The scope includes</w:t>
-      </w:r>
-      <w:r>
-        <w:t xml:space="preserve"> s</w:t>
-      </w:r>
-      <w:r>
-        <w:t>ecure user registration, login, and logout.</w:t>
+        <w:t>To protect sensitive views:</w:t>
+      </w:r>
+    </w:p>
+    <w:p>
+      <w:proofErr w:type="spellStart"/>
+      <w:r>
+        <w:t>LoginRequiredMixin</w:t>
+      </w:r>
+      <w:proofErr w:type="spellEnd"/>
+      <w:r>
+        <w:t xml:space="preserve"> is applied to all bug-related views to ensure session-based access control.</w:t>
+      </w:r>
+    </w:p>
+    <w:p>
+      <w:proofErr w:type="spellStart"/>
+      <w:r>
+        <w:t>SuperUserRequiredMixin</w:t>
+      </w:r>
+      <w:proofErr w:type="spellEnd"/>
+      <w:r>
+        <w:t xml:space="preserve"> (a custom </w:t>
+      </w:r>
+      <w:proofErr w:type="spellStart"/>
+      <w:r>
+        <w:t>mixin</w:t>
+      </w:r>
+      <w:proofErr w:type="spellEnd"/>
+      <w:r>
+        <w:t>) further restricts deletion and</w:t>
+      </w:r>
+      <w:r>
+        <w:t xml:space="preserve"> access to the user list</w:t>
+      </w:r>
+      <w:r>
+        <w:t xml:space="preserve">, even through direct URL </w:t>
+      </w:r>
+      <w:r>
+        <w:t>input</w:t>
+      </w:r>
+      <w:r>
+        <w:t>.</w:t>
+      </w:r>
+    </w:p>
+    <w:p/>
+    <w:p>
+      <w:r>
+        <w:t xml:space="preserve">Navigation </w:t>
+      </w:r>
+      <w:r>
+        <w:t>content</w:t>
       </w:r>
       <w:r>
         <w:t xml:space="preserve"> </w:t>
       </w:r>
       <w:r>
-        <w:t>Bug creation, editing, completion, and closure workflows.</w:t>
-      </w:r>
-      <w:r>
-        <w:t xml:space="preserve"> </w:t>
-      </w:r>
-      <w:r>
-        <w:t>Role-based access to restrict certain features.</w:t>
-      </w:r>
-      <w:r>
-        <w:t xml:space="preserve"> </w:t>
-      </w:r>
-      <w:r>
-        <w:t>Dashboard views filtered by completion status and date.</w:t>
-      </w:r>
-    </w:p>
-    <w:p>
-      <w:pPr>
-        <w:pStyle w:val="Body"/>
-      </w:pPr>
-    </w:p>
-    <w:p>
-      <w:pPr>
-        <w:pStyle w:val="Heading2"/>
-      </w:pPr>
-      <w:r>
-        <w:rPr>
-          <w:lang w:val="de-DE"/>
-        </w:rPr>
-        <w:t>System Design</w:t>
-      </w:r>
-    </w:p>
-    <w:p>
-      <w:pPr>
-        <w:pStyle w:val="Body"/>
-      </w:pPr>
-    </w:p>
-    <w:p>
-      <w:r>
-        <w:t>The project uses Django</w:t>
-      </w:r>
-      <w:r>
-        <w:rPr>
-          <w:rtl/>
-        </w:rPr>
-        <w:t>’</w:t>
-      </w:r>
-      <w:r>
-        <w:t>s ORM for model definitions and CRUD operations. The application revolves around two primary models:</w:t>
-      </w:r>
-    </w:p>
-    <w:p/>
-    <w:p>
-      <w:proofErr w:type="spellStart"/>
-      <w:r>
-        <w:t>CustomUser</w:t>
-      </w:r>
-      <w:proofErr w:type="spellEnd"/>
-      <w:r>
-        <w:t>: Inherits from Django</w:t>
-      </w:r>
-      <w:r>
-        <w:rPr>
-          <w:rtl/>
-        </w:rPr>
-        <w:t>’</w:t>
-      </w:r>
-      <w:r>
-        <w:t xml:space="preserve">s </w:t>
-      </w:r>
-      <w:proofErr w:type="spellStart"/>
-      <w:r>
-        <w:t>AbstractUser</w:t>
-      </w:r>
-      <w:proofErr w:type="spellEnd"/>
-      <w:r>
-        <w:t xml:space="preserve"> and includes additional fields such as </w:t>
-      </w:r>
-      <w:proofErr w:type="spellStart"/>
-      <w:r>
-        <w:t>user_role</w:t>
-      </w:r>
-      <w:proofErr w:type="spellEnd"/>
-      <w:r>
-        <w:t xml:space="preserve">, </w:t>
-      </w:r>
-      <w:proofErr w:type="spellStart"/>
-      <w:r>
-        <w:t>team_name</w:t>
-      </w:r>
-      <w:proofErr w:type="spellEnd"/>
-      <w:r>
-        <w:t xml:space="preserve">, and </w:t>
-      </w:r>
-      <w:proofErr w:type="spellStart"/>
-      <w:r>
-        <w:t>num_bugs_assigned</w:t>
-      </w:r>
-      <w:proofErr w:type="spellEnd"/>
-      <w:r>
-        <w:t>, supporting richer context around each user</w:t>
-      </w:r>
-      <w:r>
-        <w:rPr>
-          <w:rtl/>
-        </w:rPr>
-        <w:t>’</w:t>
-      </w:r>
-      <w:r>
-        <w:t>s responsibilities.</w:t>
-      </w:r>
-    </w:p>
-    <w:p/>
-    <w:p>
-      <w:r>
-        <w:t xml:space="preserve">Bug: Captures key attributes of issues raised including title, description, expected vs actual </w:t>
-      </w:r>
-      <w:proofErr w:type="spellStart"/>
-      <w:r>
-        <w:t>behaviour</w:t>
-      </w:r>
-      <w:proofErr w:type="spellEnd"/>
-      <w:r>
-        <w:t>, assigned user, complexity, severity, and status flags.</w:t>
-      </w:r>
-    </w:p>
-    <w:p/>
-    <w:p>
-      <w:r>
-        <w:t xml:space="preserve">A one-to-many relationship exists between </w:t>
-      </w:r>
-      <w:proofErr w:type="spellStart"/>
-      <w:r>
-        <w:t>CustomUser</w:t>
-      </w:r>
-      <w:proofErr w:type="spellEnd"/>
-      <w:r>
-        <w:t xml:space="preserve"> and Bug, allowing each user to be responsible for multiple bugs. A supporting ERD (provided separately) outlines these entities and their relationships clearly.</w:t>
-      </w:r>
-    </w:p>
-    <w:p>
-      <w:pPr>
-        <w:pStyle w:val="Body"/>
-      </w:pPr>
-    </w:p>
-    <w:p>
-      <w:pPr>
-        <w:pStyle w:val="Heading2"/>
-      </w:pPr>
-      <w:r>
-        <w:t>Authentication, Access Control &amp; Views</w:t>
-      </w:r>
-    </w:p>
-    <w:p>
-      <w:pPr>
-        <w:pStyle w:val="Body"/>
-      </w:pPr>
-    </w:p>
-    <w:p>
-      <w:r>
-        <w:t>The application incorporates Django</w:t>
-      </w:r>
-      <w:r>
-        <w:rPr>
-          <w:rtl/>
-        </w:rPr>
-        <w:t>’</w:t>
-      </w:r>
-      <w:r>
-        <w:t xml:space="preserve">s built-in authentication mechanisms, extended via custom views and forms. Sign-up requires token verification to prevent </w:t>
-      </w:r>
-      <w:proofErr w:type="spellStart"/>
-      <w:r>
-        <w:t>unauthorised</w:t>
-      </w:r>
-      <w:proofErr w:type="spellEnd"/>
-      <w:r>
-        <w:t xml:space="preserve"> access. Once logged in, users are redirected to the dashboard where they can manage their assigned bugs.</w:t>
-      </w:r>
-    </w:p>
-    <w:p/>
-    <w:p>
-      <w:r>
-        <w:t>To protect sensitive views:</w:t>
-      </w:r>
-    </w:p>
-    <w:p>
-      <w:proofErr w:type="spellStart"/>
-      <w:r>
-        <w:t>LoginRequiredMixin</w:t>
-      </w:r>
-      <w:proofErr w:type="spellEnd"/>
-      <w:r>
-        <w:t xml:space="preserve"> is applied to all bug-related views to ensure session-based access control.</w:t>
-      </w:r>
-    </w:p>
-    <w:p>
-      <w:proofErr w:type="spellStart"/>
-      <w:r>
-        <w:t>SuperUserRequiredMixin</w:t>
-      </w:r>
-      <w:proofErr w:type="spellEnd"/>
-      <w:r>
-        <w:t xml:space="preserve"> (a custom </w:t>
-      </w:r>
-      <w:proofErr w:type="spellStart"/>
-      <w:r>
-        <w:t>mixin</w:t>
-      </w:r>
-      <w:proofErr w:type="spellEnd"/>
-      <w:r>
-        <w:t>) further restricts deletion and user management pages, preventing access even through direct URL manipulation.</w:t>
-      </w:r>
-    </w:p>
-    <w:p/>
-    <w:p>
-      <w:r>
-        <w:t xml:space="preserve">Navigation dynamically adjusts based on user role. Superusers are shown additional links such as </w:t>
+        <w:t xml:space="preserve">dynamically changes </w:t>
+      </w:r>
+      <w:r>
+        <w:t xml:space="preserve">based on user role. Superusers are shown additional links such as </w:t>
       </w:r>
       <w:r>
         <w:rPr>
@@ -310,7 +509,19 @@
         <w:t>“</w:t>
       </w:r>
       <w:r>
-        <w:t>Delete Bug”, whereas standard users are restricted to basic CRUD functionality. A non-interactive dropdown item in the navbar displays the user</w:t>
+        <w:t xml:space="preserve">Delete Bug”, whereas </w:t>
+      </w:r>
+      <w:r>
+        <w:t>normal</w:t>
+      </w:r>
+      <w:r>
+        <w:t xml:space="preserve"> users are restricted to basic </w:t>
+      </w:r>
+      <w:r>
+        <w:t>create, read and update</w:t>
+      </w:r>
+      <w:r>
+        <w:t xml:space="preserve"> functionality. A non-interactive dropdown item in the navbar displays the user</w:t>
       </w:r>
       <w:r>
         <w:rPr>
@@ -332,7 +543,6 @@
         <w:pStyle w:val="Heading2"/>
       </w:pPr>
       <w:r>
-        <w:lastRenderedPageBreak/>
         <w:t>Key Functional Features</w:t>
       </w:r>
     </w:p>
@@ -348,7 +558,13 @@
         <w:t>“</w:t>
       </w:r>
       <w:r>
-        <w:t xml:space="preserve">Not started”, </w:t>
+        <w:t>Not started”,</w:t>
+      </w:r>
+      <w:r>
+        <w:t xml:space="preserve"> “In progress”, “Blocked”, “Under Peer Review”,</w:t>
+      </w:r>
+      <w:r>
+        <w:t xml:space="preserve"> </w:t>
       </w:r>
       <w:r>
         <w:rPr>
@@ -371,14 +587,52 @@
         <w:t>Closed without fix”, each with visual cues.</w:t>
       </w:r>
     </w:p>
-    <w:p>
-      <w:r>
-        <w:t>Bootstrap is used to ensure responsive design, mobile-friendliness, and professional UI styling.</w:t>
-      </w:r>
-    </w:p>
-    <w:p>
-      <w:r>
-        <w:t>Crispy Forms enhances the look and layout of user and bug forms, ensuring accessibility and consistency.</w:t>
+    <w:p/>
+    <w:p>
+      <w:r>
+        <w:lastRenderedPageBreak/>
+        <w:t xml:space="preserve">The Bootstrap framework </w:t>
+      </w:r>
+      <w:r>
+        <w:t xml:space="preserve">is used </w:t>
+      </w:r>
+      <w:r>
+        <w:t>for a</w:t>
+      </w:r>
+      <w:r>
+        <w:t xml:space="preserve"> </w:t>
+      </w:r>
+      <w:r>
+        <w:t xml:space="preserve">screen </w:t>
+      </w:r>
+      <w:r>
+        <w:t xml:space="preserve">responsive </w:t>
+      </w:r>
+      <w:r>
+        <w:t>and consistent design</w:t>
+      </w:r>
+      <w:r>
+        <w:t xml:space="preserve"> </w:t>
+      </w:r>
+      <w:proofErr w:type="spellStart"/>
+      <w:r>
+        <w:t>appearence</w:t>
+      </w:r>
+      <w:proofErr w:type="spellEnd"/>
+      <w:r>
+        <w:t>.</w:t>
+      </w:r>
+      <w:r>
+        <w:t xml:space="preserve"> With </w:t>
+      </w:r>
+      <w:r>
+        <w:t xml:space="preserve">Crispy Forms </w:t>
+      </w:r>
+      <w:r>
+        <w:t>form appearance and modification</w:t>
+      </w:r>
+      <w:r>
+        <w:t>.</w:t>
       </w:r>
     </w:p>
     <w:p>
@@ -401,7 +655,19 @@
     </w:p>
     <w:p>
       <w:r>
-        <w:t xml:space="preserve">The application includes extensive automated testing across key functionality such as login access, permissions, and view rendering. Unit tests assert conditions like redirection for </w:t>
+        <w:t xml:space="preserve">The application includes </w:t>
+      </w:r>
+      <w:r>
+        <w:t xml:space="preserve">full </w:t>
+      </w:r>
+      <w:r>
+        <w:t xml:space="preserve">testing </w:t>
+      </w:r>
+      <w:r>
+        <w:t xml:space="preserve">for </w:t>
+      </w:r>
+      <w:r>
+        <w:t xml:space="preserve">login access, permissions and view rendering. Unit tests assert conditions like redirection for </w:t>
       </w:r>
       <w:proofErr w:type="spellStart"/>
       <w:r>
@@ -409,13 +675,31 @@
       </w:r>
       <w:proofErr w:type="spellEnd"/>
       <w:r>
-        <w:t xml:space="preserve"> users, visibility of form elements, and state transitions for bugs.</w:t>
+        <w:t xml:space="preserve"> users, visibility of form elements, </w:t>
+      </w:r>
+      <w:r>
+        <w:t xml:space="preserve">all CRUD functionality </w:t>
+      </w:r>
+      <w:r>
+        <w:t>and stat</w:t>
+      </w:r>
+      <w:r>
+        <w:t xml:space="preserve">us </w:t>
+      </w:r>
+      <w:r>
+        <w:t>transitions for bugs.</w:t>
       </w:r>
     </w:p>
     <w:p/>
     <w:p>
       <w:r>
-        <w:t xml:space="preserve">The codebase is formatted using Black for Python and </w:t>
+        <w:t xml:space="preserve">The codebase is formatted using Black for Python </w:t>
+      </w:r>
+      <w:r>
+        <w:t>which conforms to PEP 8 standards.</w:t>
+      </w:r>
+      <w:r>
+        <w:t xml:space="preserve"> </w:t>
       </w:r>
       <w:proofErr w:type="spellStart"/>
       <w:r>
@@ -423,7 +707,31 @@
       </w:r>
       <w:proofErr w:type="spellEnd"/>
       <w:r>
-        <w:t xml:space="preserve"> for HTML. A pre-commit hook ensures that code formatting standards are enforced before every commit, maintaining code quality and consistency across contributors.</w:t>
+        <w:t xml:space="preserve"> for HTML</w:t>
+      </w:r>
+      <w:r>
+        <w:t xml:space="preserve"> linting</w:t>
+      </w:r>
+      <w:r>
+        <w:t xml:space="preserve">. A pre-commit hook ensures </w:t>
+      </w:r>
+      <w:r>
+        <w:t xml:space="preserve">conformity to these standards before </w:t>
+      </w:r>
+      <w:r>
+        <w:t>every commit</w:t>
+      </w:r>
+      <w:r>
+        <w:t>,</w:t>
+      </w:r>
+      <w:r>
+        <w:t xml:space="preserve"> </w:t>
+      </w:r>
+      <w:r>
+        <w:t xml:space="preserve">to maintain </w:t>
+      </w:r>
+      <w:r>
+        <w:t>code quality and consistency across contributors.</w:t>
       </w:r>
     </w:p>
     <w:p>
@@ -451,7 +759,46 @@
     </w:p>
     <w:p>
       <w:r>
-        <w:t>This bug tracker application combines clean architecture, role-based security, and modern development practices into a functional internal tool. It aligns well with agile development principles and supports scalability through its custom user model and modular design. The application is thoroughly tested, easy to maintain, and user-friendly—ready for adoption in a real-world development environment.</w:t>
+        <w:t>This bug tracker application combines</w:t>
+      </w:r>
+      <w:r>
+        <w:t xml:space="preserve"> class-based Django components</w:t>
+      </w:r>
+      <w:r>
+        <w:t xml:space="preserve">, role-based </w:t>
+      </w:r>
+      <w:r>
+        <w:t>access</w:t>
+      </w:r>
+      <w:r>
+        <w:t xml:space="preserve">, and </w:t>
+      </w:r>
+      <w:r>
+        <w:t xml:space="preserve">agile </w:t>
+      </w:r>
+      <w:r>
+        <w:t xml:space="preserve">development practices into a functional </w:t>
+      </w:r>
+      <w:r>
+        <w:t xml:space="preserve">and intuitive </w:t>
+      </w:r>
+      <w:r>
+        <w:t xml:space="preserve">tool. It </w:t>
+      </w:r>
+      <w:r>
+        <w:t>adheres</w:t>
+      </w:r>
+      <w:r>
+        <w:t xml:space="preserve"> well with agile development principles and supports scalability through its custom user model and </w:t>
+      </w:r>
+      <w:r>
+        <w:t xml:space="preserve">component </w:t>
+      </w:r>
+      <w:r>
+        <w:t>design. The application is thoroughly tested, easy to maintain, and user-friendly</w:t>
+      </w:r>
+      <w:r>
+        <w:t>.</w:t>
       </w:r>
     </w:p>
     <w:p>
@@ -556,7 +903,7 @@
                               <w:rPr>
                                 <w:noProof/>
                               </w:rPr>
-                              <w:t>2</w:t>
+                              <w:t>1</w:t>
                             </w:r>
                             <w:r>
                               <w:fldChar w:fldCharType="end"/>
@@ -620,7 +967,7 @@
                         <w:rPr>
                           <w:noProof/>
                         </w:rPr>
-                        <w:t>2</w:t>
+                        <w:t>1</w:t>
                       </w:r>
                       <w:r>
                         <w:fldChar w:fldCharType="end"/>
@@ -769,7 +1116,7 @@
                               <w:rPr>
                                 <w:noProof/>
                               </w:rPr>
-                              <w:t>1</w:t>
+                              <w:t>2</w:t>
                             </w:r>
                             <w:r>
                               <w:fldChar w:fldCharType="end"/>
@@ -829,7 +1176,7 @@
                         <w:rPr>
                           <w:noProof/>
                         </w:rPr>
-                        <w:t>1</w:t>
+                        <w:t>2</w:t>
                       </w:r>
                       <w:r>
                         <w:fldChar w:fldCharType="end"/>
@@ -1342,6 +1689,9 @@
     <w:p>
       <w:pPr>
         <w:pStyle w:val="Body"/>
+        <w:rPr>
+          <w:noProof/>
+        </w:rPr>
       </w:pPr>
       <w:r>
         <w:rPr>
@@ -1349,7 +1699,7 @@
         </w:rPr>
         <w:lastRenderedPageBreak/>
         <w:drawing>
-          <wp:anchor distT="152400" distB="152400" distL="152400" distR="152400" simplePos="0" relativeHeight="251660288" behindDoc="0" locked="0" layoutInCell="1" allowOverlap="1" wp14:anchorId="543D4947" wp14:editId="0B275597">
+          <wp:anchor distT="152400" distB="152400" distL="152400" distR="152400" simplePos="0" relativeHeight="251660288" behindDoc="0" locked="0" layoutInCell="1" allowOverlap="1" wp14:anchorId="543D4947" wp14:editId="5ED19508">
             <wp:simplePos x="0" y="0"/>
             <wp:positionH relativeFrom="margin">
               <wp:posOffset>-46355</wp:posOffset>
@@ -1757,9 +2107,381 @@
         </mc:AlternateContent>
       </w:r>
     </w:p>
+    <w:p>
+      <w:pPr>
+        <w:rPr>
+          <w:lang w:eastAsia="en-GB"/>
+        </w:rPr>
+      </w:pPr>
+    </w:p>
+    <w:p>
+      <w:pPr>
+        <w:rPr>
+          <w:lang w:eastAsia="en-GB"/>
+        </w:rPr>
+      </w:pPr>
+    </w:p>
+    <w:p>
+      <w:pPr>
+        <w:rPr>
+          <w:lang w:eastAsia="en-GB"/>
+        </w:rPr>
+      </w:pPr>
+    </w:p>
+    <w:p>
+      <w:pPr>
+        <w:rPr>
+          <w:lang w:eastAsia="en-GB"/>
+        </w:rPr>
+      </w:pPr>
+    </w:p>
+    <w:p>
+      <w:pPr>
+        <w:rPr>
+          <w:lang w:eastAsia="en-GB"/>
+        </w:rPr>
+      </w:pPr>
+    </w:p>
+    <w:p>
+      <w:pPr>
+        <w:rPr>
+          <w:lang w:eastAsia="en-GB"/>
+        </w:rPr>
+      </w:pPr>
+    </w:p>
+    <w:p>
+      <w:pPr>
+        <w:rPr>
+          <w:lang w:eastAsia="en-GB"/>
+        </w:rPr>
+      </w:pPr>
+    </w:p>
+    <w:p>
+      <w:pPr>
+        <w:rPr>
+          <w:lang w:eastAsia="en-GB"/>
+        </w:rPr>
+      </w:pPr>
+    </w:p>
+    <w:p>
+      <w:pPr>
+        <w:rPr>
+          <w:lang w:eastAsia="en-GB"/>
+        </w:rPr>
+      </w:pPr>
+    </w:p>
+    <w:p>
+      <w:pPr>
+        <w:rPr>
+          <w:lang w:eastAsia="en-GB"/>
+        </w:rPr>
+      </w:pPr>
+    </w:p>
+    <w:p>
+      <w:pPr>
+        <w:rPr>
+          <w:lang w:eastAsia="en-GB"/>
+        </w:rPr>
+      </w:pPr>
+    </w:p>
+    <w:p>
+      <w:pPr>
+        <w:rPr>
+          <w:lang w:eastAsia="en-GB"/>
+        </w:rPr>
+      </w:pPr>
+    </w:p>
+    <w:p>
+      <w:pPr>
+        <w:rPr>
+          <w:lang w:eastAsia="en-GB"/>
+        </w:rPr>
+      </w:pPr>
+    </w:p>
+    <w:p>
+      <w:pPr>
+        <w:rPr>
+          <w:lang w:eastAsia="en-GB"/>
+        </w:rPr>
+      </w:pPr>
+    </w:p>
+    <w:p>
+      <w:pPr>
+        <w:rPr>
+          <w:lang w:eastAsia="en-GB"/>
+        </w:rPr>
+      </w:pPr>
+    </w:p>
+    <w:p>
+      <w:pPr>
+        <w:rPr>
+          <w:lang w:eastAsia="en-GB"/>
+        </w:rPr>
+      </w:pPr>
+    </w:p>
+    <w:p>
+      <w:pPr>
+        <w:rPr>
+          <w:lang w:eastAsia="en-GB"/>
+        </w:rPr>
+      </w:pPr>
+    </w:p>
+    <w:p>
+      <w:pPr>
+        <w:rPr>
+          <w:lang w:eastAsia="en-GB"/>
+        </w:rPr>
+      </w:pPr>
+    </w:p>
+    <w:p>
+      <w:pPr>
+        <w:rPr>
+          <w:lang w:eastAsia="en-GB"/>
+        </w:rPr>
+      </w:pPr>
+    </w:p>
+    <w:p>
+      <w:pPr>
+        <w:rPr>
+          <w:lang w:eastAsia="en-GB"/>
+        </w:rPr>
+      </w:pPr>
+    </w:p>
+    <w:p>
+      <w:pPr>
+        <w:rPr>
+          <w:lang w:eastAsia="en-GB"/>
+        </w:rPr>
+      </w:pPr>
+    </w:p>
+    <w:p>
+      <w:pPr>
+        <w:rPr>
+          <w:lang w:eastAsia="en-GB"/>
+        </w:rPr>
+      </w:pPr>
+    </w:p>
+    <w:p>
+      <w:pPr>
+        <w:rPr>
+          <w:lang w:eastAsia="en-GB"/>
+        </w:rPr>
+      </w:pPr>
+    </w:p>
+    <w:p>
+      <w:pPr>
+        <w:rPr>
+          <w:lang w:eastAsia="en-GB"/>
+        </w:rPr>
+      </w:pPr>
+    </w:p>
+    <w:p>
+      <w:pPr>
+        <w:rPr>
+          <w:lang w:eastAsia="en-GB"/>
+        </w:rPr>
+      </w:pPr>
+    </w:p>
+    <w:p>
+      <w:pPr>
+        <w:rPr>
+          <w:lang w:eastAsia="en-GB"/>
+        </w:rPr>
+      </w:pPr>
+    </w:p>
+    <w:p>
+      <w:pPr>
+        <w:rPr>
+          <w:lang w:eastAsia="en-GB"/>
+        </w:rPr>
+      </w:pPr>
+    </w:p>
+    <w:p>
+      <w:pPr>
+        <w:rPr>
+          <w:lang w:eastAsia="en-GB"/>
+        </w:rPr>
+      </w:pPr>
+    </w:p>
+    <w:p>
+      <w:pPr>
+        <w:rPr>
+          <w:lang w:eastAsia="en-GB"/>
+        </w:rPr>
+      </w:pPr>
+    </w:p>
+    <w:p>
+      <w:pPr>
+        <w:rPr>
+          <w:lang w:eastAsia="en-GB"/>
+        </w:rPr>
+      </w:pPr>
+    </w:p>
+    <w:p>
+      <w:pPr>
+        <w:rPr>
+          <w:lang w:eastAsia="en-GB"/>
+        </w:rPr>
+      </w:pPr>
+    </w:p>
+    <w:p>
+      <w:pPr>
+        <w:rPr>
+          <w:lang w:eastAsia="en-GB"/>
+        </w:rPr>
+      </w:pPr>
+    </w:p>
+    <w:p>
+      <w:pPr>
+        <w:rPr>
+          <w:lang w:eastAsia="en-GB"/>
+        </w:rPr>
+      </w:pPr>
+    </w:p>
+    <w:p>
+      <w:pPr>
+        <w:rPr>
+          <w:lang w:eastAsia="en-GB"/>
+        </w:rPr>
+      </w:pPr>
+    </w:p>
+    <w:p>
+      <w:pPr>
+        <w:rPr>
+          <w:rFonts w:ascii="Helvetica Neue" w:hAnsi="Helvetica Neue" w:cs="Arial Unicode MS"/>
+          <w:noProof/>
+          <w:color w:val="000000"/>
+          <w:sz w:val="22"/>
+          <w:szCs w:val="22"/>
+          <w:lang w:eastAsia="en-GB"/>
+          <w14:textOutline w14:w="0" w14:cap="flat" w14:cmpd="sng" w14:algn="ctr">
+            <w14:noFill/>
+            <w14:prstDash w14:val="solid"/>
+            <w14:bevel/>
+          </w14:textOutline>
+        </w:rPr>
+      </w:pPr>
+    </w:p>
+    <w:p>
+      <w:pPr>
+        <w:tabs>
+          <w:tab w:val="left" w:pos="1174"/>
+        </w:tabs>
+        <w:rPr>
+          <w:lang w:eastAsia="en-GB"/>
+        </w:rPr>
+      </w:pPr>
+      <w:r>
+        <w:rPr>
+          <w:lang w:eastAsia="en-GB"/>
+        </w:rPr>
+        <w:tab/>
+      </w:r>
+    </w:p>
+    <w:p>
+      <w:pPr>
+        <w:rPr>
+          <w:lang w:eastAsia="en-GB"/>
+        </w:rPr>
+      </w:pPr>
+      <w:r>
+        <w:rPr>
+          <w:lang w:eastAsia="en-GB"/>
+        </w:rPr>
+        <w:br w:type="page"/>
+      </w:r>
+    </w:p>
+    <w:p>
+      <w:pPr>
+        <w:keepNext/>
+        <w:tabs>
+          <w:tab w:val="left" w:pos="1174"/>
+        </w:tabs>
+      </w:pPr>
+      <w:r>
+        <w:rPr>
+          <w:noProof/>
+          <w:lang w:eastAsia="en-GB"/>
+        </w:rPr>
+        <w:lastRenderedPageBreak/>
+        <w:drawing>
+          <wp:inline distT="0" distB="0" distL="0" distR="0" wp14:anchorId="529B6310" wp14:editId="772CF9E3">
+            <wp:extent cx="3098800" cy="2235200"/>
+            <wp:effectExtent l="0" t="0" r="0" b="0"/>
+            <wp:docPr id="561703859" name="Picture 2" descr="A screenshot of a computer&#10;&#10;Description automatically generated"/>
+            <wp:cNvGraphicFramePr>
+              <a:graphicFrameLocks xmlns:a="http://schemas.openxmlformats.org/drawingml/2006/main" noChangeAspect="1"/>
+            </wp:cNvGraphicFramePr>
+            <a:graphic xmlns:a="http://schemas.openxmlformats.org/drawingml/2006/main">
+              <a:graphicData uri="http://schemas.openxmlformats.org/drawingml/2006/picture">
+                <pic:pic xmlns:pic="http://schemas.openxmlformats.org/drawingml/2006/picture">
+                  <pic:nvPicPr>
+                    <pic:cNvPr id="561703859" name="Picture 2" descr="A screenshot of a computer&#10;&#10;Description automatically generated"/>
+                    <pic:cNvPicPr/>
+                  </pic:nvPicPr>
+                  <pic:blipFill>
+                    <a:blip r:embed="rId13">
+                      <a:extLst>
+                        <a:ext uri="{28A0092B-C50C-407E-A947-70E740481C1C}">
+                          <a14:useLocalDpi xmlns:a14="http://schemas.microsoft.com/office/drawing/2010/main" val="0"/>
+                        </a:ext>
+                      </a:extLst>
+                    </a:blip>
+                    <a:stretch>
+                      <a:fillRect/>
+                    </a:stretch>
+                  </pic:blipFill>
+                  <pic:spPr>
+                    <a:xfrm>
+                      <a:off x="0" y="0"/>
+                      <a:ext cx="3098800" cy="2235200"/>
+                    </a:xfrm>
+                    <a:prstGeom prst="rect">
+                      <a:avLst/>
+                    </a:prstGeom>
+                  </pic:spPr>
+                </pic:pic>
+              </a:graphicData>
+            </a:graphic>
+          </wp:inline>
+        </w:drawing>
+      </w:r>
+    </w:p>
+    <w:p>
+      <w:pPr>
+        <w:pStyle w:val="Caption"/>
+        <w:rPr>
+          <w:lang w:eastAsia="en-GB"/>
+        </w:rPr>
+      </w:pPr>
+      <w:r>
+        <w:t xml:space="preserve">Figure </w:t>
+      </w:r>
+      <w:r>
+        <w:fldChar w:fldCharType="begin"/>
+      </w:r>
+      <w:r>
+        <w:instrText xml:space="preserve"> SEQ Figure \* ARABIC </w:instrText>
+      </w:r>
+      <w:r>
+        <w:fldChar w:fldCharType="separate"/>
+      </w:r>
+      <w:r>
+        <w:rPr>
+          <w:noProof/>
+        </w:rPr>
+        <w:t>7</w:t>
+      </w:r>
+      <w:r>
+        <w:fldChar w:fldCharType="end"/>
+      </w:r>
+      <w:r>
+        <w:t xml:space="preserve"> Normal user navbar</w:t>
+      </w:r>
+    </w:p>
     <w:sectPr>
-      <w:headerReference w:type="default" r:id="rId13"/>
-      <w:footerReference w:type="default" r:id="rId14"/>
+      <w:headerReference w:type="default" r:id="rId14"/>
+      <w:footerReference w:type="default" r:id="rId15"/>
       <w:pgSz w:w="11906" w:h="16838"/>
       <w:pgMar w:top="1134" w:right="1134" w:bottom="1134" w:left="1134" w:header="709" w:footer="850" w:gutter="0"/>
       <w:cols w:space="720"/>
@@ -3444,7 +4166,7 @@
 </file>
 
 <file path=customXml/itemProps1.xml><?xml version="1.0" encoding="utf-8"?>
-<ds:datastoreItem xmlns:ds="http://schemas.openxmlformats.org/officeDocument/2006/customXml" ds:itemID="{A82FAE66-EE0E-984C-A3A1-17ECB1CA575D}">
+<ds:datastoreItem xmlns:ds="http://schemas.openxmlformats.org/officeDocument/2006/customXml" ds:itemID="{E4DDD355-5693-EF46-A20A-BA3317D1AAE2}">
   <ds:schemaRefs>
     <ds:schemaRef ds:uri="http://schemas.openxmlformats.org/officeDocument/2006/bibliography"/>
   </ds:schemaRefs>

</xml_diff>